<commit_message>
Edited many sections with ChoiceType classes
</commit_message>
<xml_diff>
--- a/documents/DRAFT-cybox-v2.1.1-wd01-part13-artifact.docx
+++ b/documents/DRAFT-cybox-v2.1.1-wd01-part13-artifact.docx
@@ -9451,6 +9451,8 @@
       </w:pPr>
       <w:bookmarkStart w:id="24" w:name="_Toc426119872"/>
       <w:bookmarkStart w:id="25" w:name="_Toc450227120"/>
+      <w:bookmarkStart w:id="26" w:name="_Ref450639105"/>
+      <w:bookmarkStart w:id="27" w:name="_Ref450640216"/>
       <w:r>
         <w:t>UML Diagrams</w:t>
       </w:r>
@@ -9458,15 +9460,17 @@
       <w:bookmarkEnd w:id="23"/>
       <w:bookmarkEnd w:id="24"/>
       <w:bookmarkEnd w:id="25"/>
+      <w:bookmarkEnd w:id="26"/>
+      <w:bookmarkEnd w:id="27"/>
     </w:p>
     <w:p>
       <w:pPr>
         <w:spacing w:after="240"/>
       </w:pPr>
-      <w:bookmarkStart w:id="26" w:name="_Toc398719452"/>
-      <w:bookmarkStart w:id="27" w:name="_Toc389570606"/>
-      <w:bookmarkStart w:id="28" w:name="_Toc389581076"/>
-      <w:bookmarkStart w:id="29" w:name="_Ref394436861"/>
+      <w:bookmarkStart w:id="28" w:name="_Toc398719452"/>
+      <w:bookmarkStart w:id="29" w:name="_Toc389570606"/>
+      <w:bookmarkStart w:id="30" w:name="_Toc389581076"/>
+      <w:bookmarkStart w:id="31" w:name="_Ref394436861"/>
       <w:r>
         <w:t xml:space="preserve">This specification makes use of UML diagrams to visually depict relationships between CybOX Language constructs. Note that the diagrams have been extracted directly from the full UML model for CybOX; they have not been constructed purely for inclusion </w:t>
       </w:r>
@@ -9578,14 +9582,14 @@
       <w:pPr>
         <w:pStyle w:val="Heading4"/>
       </w:pPr>
-      <w:bookmarkStart w:id="30" w:name="_Toc426119873"/>
-      <w:bookmarkStart w:id="31" w:name="_Toc450227121"/>
+      <w:bookmarkStart w:id="32" w:name="_Toc426119873"/>
+      <w:bookmarkStart w:id="33" w:name="_Toc450227121"/>
       <w:r>
         <w:t>Class Properties</w:t>
       </w:r>
-      <w:bookmarkEnd w:id="26"/>
-      <w:bookmarkEnd w:id="30"/>
-      <w:bookmarkEnd w:id="31"/>
+      <w:bookmarkEnd w:id="28"/>
+      <w:bookmarkEnd w:id="32"/>
+      <w:bookmarkEnd w:id="33"/>
     </w:p>
     <w:p>
       <w:pPr>
@@ -9617,16 +9621,16 @@
       <w:pPr>
         <w:pStyle w:val="Heading4"/>
       </w:pPr>
-      <w:bookmarkStart w:id="32" w:name="_Toc398719453"/>
-      <w:bookmarkStart w:id="33" w:name="_Toc426119874"/>
-      <w:bookmarkStart w:id="34" w:name="_Toc450227122"/>
+      <w:bookmarkStart w:id="34" w:name="_Toc398719453"/>
+      <w:bookmarkStart w:id="35" w:name="_Toc426119874"/>
+      <w:bookmarkStart w:id="36" w:name="_Toc450227122"/>
       <w:r>
         <w:lastRenderedPageBreak/>
         <w:t>Diagram Icons and Arrow Types</w:t>
       </w:r>
-      <w:bookmarkEnd w:id="32"/>
-      <w:bookmarkEnd w:id="33"/>
       <w:bookmarkEnd w:id="34"/>
+      <w:bookmarkEnd w:id="35"/>
+      <w:bookmarkEnd w:id="36"/>
     </w:p>
     <w:p>
       <w:pPr>
@@ -9720,56 +9724,30 @@
         <w:spacing w:after="120"/>
         <w:jc w:val="center"/>
       </w:pPr>
-      <w:bookmarkStart w:id="35" w:name="_Ref397637630"/>
+      <w:bookmarkStart w:id="37" w:name="_Ref397637630"/>
       <w:r>
         <w:t xml:space="preserve">Table </w:t>
       </w:r>
-      <w:r>
-        <w:fldChar w:fldCharType="begin"/>
-      </w:r>
-      <w:r>
-        <w:instrText xml:space="preserve"> STYLEREF 1 \s </w:instrText>
-      </w:r>
-      <w:r>
-        <w:fldChar w:fldCharType="separate"/>
-      </w:r>
-      <w:r>
-        <w:rPr>
-          <w:noProof/>
-        </w:rPr>
-        <w:t>1</w:t>
-      </w:r>
-      <w:r>
-        <w:rPr>
-          <w:noProof/>
-        </w:rPr>
-        <w:fldChar w:fldCharType="end"/>
-      </w:r>
+      <w:fldSimple w:instr=" STYLEREF 1 \s ">
+        <w:r>
+          <w:rPr>
+            <w:noProof/>
+          </w:rPr>
+          <w:t>1</w:t>
+        </w:r>
+      </w:fldSimple>
       <w:r>
         <w:noBreakHyphen/>
       </w:r>
-      <w:r>
-        <w:fldChar w:fldCharType="begin"/>
-      </w:r>
-      <w:r>
-        <w:instrText xml:space="preserve"> SEQ Table \* ARABIC \s 1 </w:instrText>
-      </w:r>
-      <w:r>
-        <w:fldChar w:fldCharType="separate"/>
-      </w:r>
-      <w:r>
-        <w:rPr>
-          <w:noProof/>
-        </w:rPr>
-        <w:t>1</w:t>
-      </w:r>
-      <w:r>
-        <w:rPr>
-          <w:noProof/>
-        </w:rPr>
-        <w:fldChar w:fldCharType="end"/>
-      </w:r>
-      <w:bookmarkEnd w:id="35"/>
+      <w:fldSimple w:instr=" SEQ Table \* ARABIC \s 1 ">
+        <w:r>
+          <w:rPr>
+            <w:noProof/>
+          </w:rPr>
+          <w:t>1</w:t>
+        </w:r>
+      </w:fldSimple>
+      <w:bookmarkEnd w:id="37"/>
       <w:r>
         <w:t xml:space="preserve">.  </w:t>
       </w:r>
@@ -10028,7 +10006,7 @@
                 <v:shape id="_x0000_i1025" type="#_x0000_t75" style="width:23.5pt;height:21pt" o:ole="">
                   <v:imagedata r:id="rId26" o:title=""/>
                 </v:shape>
-                <o:OLEObject Type="Embed" ProgID="PBrush" ShapeID="_x0000_i1025" DrawAspect="Content" ObjectID="_1524305213" r:id="rId27"/>
+                <o:OLEObject Type="Embed" ProgID="PBrush" ShapeID="_x0000_i1025" DrawAspect="Content" ObjectID="_1524382087" r:id="rId27"/>
               </w:object>
             </w:r>
           </w:p>
@@ -10184,7 +10162,7 @@
                 <v:shape id="_x0000_i1026" type="#_x0000_t75" style="width:14.5pt;height:14.5pt" o:ole="">
                   <v:imagedata r:id="rId29" o:title=""/>
                 </v:shape>
-                <o:OLEObject Type="Embed" ProgID="PBrush" ShapeID="_x0000_i1026" DrawAspect="Content" ObjectID="_1524305214" r:id="rId30"/>
+                <o:OLEObject Type="Embed" ProgID="PBrush" ShapeID="_x0000_i1026" DrawAspect="Content" ObjectID="_1524382088" r:id="rId30"/>
               </w:object>
             </w:r>
           </w:p>
@@ -10268,7 +10246,7 @@
                 <v:shape id="_x0000_i1027" type="#_x0000_t75" style="width:14pt;height:14.5pt" o:ole="">
                   <v:imagedata r:id="rId31" o:title=""/>
                 </v:shape>
-                <o:OLEObject Type="Embed" ProgID="PBrush" ShapeID="_x0000_i1027" DrawAspect="Content" ObjectID="_1524305215" r:id="rId32"/>
+                <o:OLEObject Type="Embed" ProgID="PBrush" ShapeID="_x0000_i1027" DrawAspect="Content" ObjectID="_1524382089" r:id="rId32"/>
               </w:object>
             </w:r>
           </w:p>
@@ -10454,7 +10432,7 @@
                 <v:shape id="_x0000_i1028" type="#_x0000_t75" style="width:57.5pt;height:35.5pt" o:ole="">
                   <v:imagedata r:id="rId33" o:title=""/>
                 </v:shape>
-                <o:OLEObject Type="Embed" ProgID="PBrush" ShapeID="_x0000_i1028" DrawAspect="Content" ObjectID="_1524305216" r:id="rId34"/>
+                <o:OLEObject Type="Embed" ProgID="PBrush" ShapeID="_x0000_i1028" DrawAspect="Content" ObjectID="_1524382090" r:id="rId34"/>
               </w:object>
             </w:r>
           </w:p>
@@ -10490,16 +10468,16 @@
       <w:pPr>
         <w:pStyle w:val="Heading3"/>
       </w:pPr>
-      <w:bookmarkStart w:id="36" w:name="_Toc426119876"/>
-      <w:bookmarkStart w:id="37" w:name="_Toc450227123"/>
+      <w:bookmarkStart w:id="38" w:name="_Toc426119876"/>
+      <w:bookmarkStart w:id="39" w:name="_Toc450227123"/>
       <w:r>
         <w:t>Property Table Notation</w:t>
       </w:r>
-      <w:bookmarkEnd w:id="27"/>
-      <w:bookmarkEnd w:id="28"/>
       <w:bookmarkEnd w:id="29"/>
-      <w:bookmarkEnd w:id="36"/>
-      <w:bookmarkEnd w:id="37"/>
+      <w:bookmarkEnd w:id="30"/>
+      <w:bookmarkEnd w:id="31"/>
+      <w:bookmarkEnd w:id="38"/>
+      <w:bookmarkEnd w:id="39"/>
     </w:p>
     <w:p>
       <w:pPr>
@@ -10705,15 +10683,15 @@
       <w:pPr>
         <w:pStyle w:val="Heading3"/>
       </w:pPr>
-      <w:bookmarkStart w:id="38" w:name="_Toc412205415"/>
-      <w:bookmarkStart w:id="39" w:name="_Toc426119877"/>
-      <w:bookmarkStart w:id="40" w:name="_Toc450227124"/>
+      <w:bookmarkStart w:id="40" w:name="_Toc412205415"/>
+      <w:bookmarkStart w:id="41" w:name="_Toc426119877"/>
+      <w:bookmarkStart w:id="42" w:name="_Toc450227124"/>
       <w:r>
         <w:t>Property and Class Descriptions</w:t>
       </w:r>
-      <w:bookmarkEnd w:id="38"/>
-      <w:bookmarkEnd w:id="39"/>
       <w:bookmarkEnd w:id="40"/>
+      <w:bookmarkEnd w:id="41"/>
+      <w:bookmarkEnd w:id="42"/>
     </w:p>
     <w:p>
       <w:pPr>
@@ -11261,15 +11239,15 @@
       <w:pPr>
         <w:pStyle w:val="Heading2"/>
       </w:pPr>
-      <w:bookmarkStart w:id="41" w:name="_Ref428537349"/>
-      <w:bookmarkStart w:id="42" w:name="_Toc427275785"/>
-      <w:bookmarkStart w:id="43" w:name="_Toc450227125"/>
+      <w:bookmarkStart w:id="43" w:name="_Ref428537349"/>
+      <w:bookmarkStart w:id="44" w:name="_Toc427275785"/>
+      <w:bookmarkStart w:id="45" w:name="_Toc450227125"/>
       <w:r>
         <w:t>Terminology</w:t>
       </w:r>
-      <w:bookmarkEnd w:id="41"/>
-      <w:bookmarkEnd w:id="42"/>
       <w:bookmarkEnd w:id="43"/>
+      <w:bookmarkEnd w:id="44"/>
+      <w:bookmarkEnd w:id="45"/>
     </w:p>
     <w:p>
       <w:r>
@@ -11409,24 +11387,24 @@
       <w:pPr>
         <w:pStyle w:val="Heading2"/>
       </w:pPr>
-      <w:bookmarkStart w:id="44" w:name="_Ref7502892"/>
-      <w:bookmarkStart w:id="45" w:name="_Toc12011611"/>
-      <w:bookmarkStart w:id="46" w:name="_Toc85472894"/>
-      <w:bookmarkStart w:id="47" w:name="_Toc287332008"/>
-      <w:bookmarkStart w:id="48" w:name="_Toc427275786"/>
-      <w:bookmarkStart w:id="49" w:name="_Toc450227126"/>
+      <w:bookmarkStart w:id="46" w:name="_Ref7502892"/>
+      <w:bookmarkStart w:id="47" w:name="_Toc12011611"/>
+      <w:bookmarkStart w:id="48" w:name="_Toc85472894"/>
+      <w:bookmarkStart w:id="49" w:name="_Toc287332008"/>
+      <w:bookmarkStart w:id="50" w:name="_Toc427275786"/>
+      <w:bookmarkStart w:id="51" w:name="_Toc450227126"/>
       <w:r>
         <w:t>Normative</w:t>
-      </w:r>
-      <w:bookmarkEnd w:id="44"/>
-      <w:bookmarkEnd w:id="45"/>
-      <w:r>
-        <w:t xml:space="preserve"> References</w:t>
       </w:r>
       <w:bookmarkEnd w:id="46"/>
       <w:bookmarkEnd w:id="47"/>
+      <w:r>
+        <w:t xml:space="preserve"> References</w:t>
+      </w:r>
       <w:bookmarkEnd w:id="48"/>
       <w:bookmarkEnd w:id="49"/>
+      <w:bookmarkEnd w:id="50"/>
+      <w:bookmarkEnd w:id="51"/>
     </w:p>
     <w:p>
       <w:pPr>
@@ -11438,14 +11416,14 @@
         </w:rPr>
         <w:t>[</w:t>
       </w:r>
-      <w:bookmarkStart w:id="50" w:name="rfc2119"/>
+      <w:bookmarkStart w:id="52" w:name="rfc2119"/>
       <w:r>
         <w:rPr>
           <w:rStyle w:val="Refterm"/>
         </w:rPr>
         <w:t>RFC2119</w:t>
       </w:r>
-      <w:bookmarkEnd w:id="50"/>
+      <w:bookmarkEnd w:id="52"/>
       <w:r>
         <w:rPr>
           <w:rStyle w:val="Refterm"/>
@@ -11483,14 +11461,14 @@
       <w:pPr>
         <w:pStyle w:val="Heading1"/>
       </w:pPr>
-      <w:bookmarkStart w:id="51" w:name="_Ref428537380"/>
-      <w:bookmarkStart w:id="52" w:name="_Toc450227127"/>
+      <w:bookmarkStart w:id="53" w:name="_Ref428537380"/>
+      <w:bookmarkStart w:id="54" w:name="_Toc450227127"/>
       <w:r>
         <w:lastRenderedPageBreak/>
         <w:t>Background Information</w:t>
       </w:r>
-      <w:bookmarkEnd w:id="51"/>
-      <w:bookmarkEnd w:id="52"/>
+      <w:bookmarkEnd w:id="53"/>
+      <w:bookmarkEnd w:id="54"/>
     </w:p>
     <w:p>
       <w:pPr>
@@ -11603,13 +11581,13 @@
         <w:spacing w:before="360" w:after="60"/>
         <w:ind w:left="540" w:hanging="540"/>
       </w:pPr>
-      <w:bookmarkStart w:id="53" w:name="_Toc426119879"/>
-      <w:bookmarkStart w:id="54" w:name="_Toc450227128"/>
+      <w:bookmarkStart w:id="55" w:name="_Toc426119879"/>
+      <w:bookmarkStart w:id="56" w:name="_Toc450227128"/>
       <w:r>
         <w:t>Cyber Observables</w:t>
       </w:r>
-      <w:bookmarkEnd w:id="53"/>
-      <w:bookmarkEnd w:id="54"/>
+      <w:bookmarkEnd w:id="55"/>
+      <w:bookmarkEnd w:id="56"/>
     </w:p>
     <w:p>
       <w:pPr>
@@ -11636,13 +11614,13 @@
         <w:spacing w:before="360" w:after="60"/>
         <w:ind w:left="540" w:hanging="540"/>
       </w:pPr>
-      <w:bookmarkStart w:id="55" w:name="_Toc450227129"/>
-      <w:bookmarkStart w:id="56" w:name="_Toc287332011"/>
-      <w:bookmarkStart w:id="57" w:name="_Toc409437263"/>
+      <w:bookmarkStart w:id="57" w:name="_Toc450227129"/>
+      <w:bookmarkStart w:id="58" w:name="_Toc287332011"/>
+      <w:bookmarkStart w:id="59" w:name="_Toc409437263"/>
       <w:r>
         <w:t>Objects</w:t>
       </w:r>
-      <w:bookmarkEnd w:id="55"/>
+      <w:bookmarkEnd w:id="57"/>
     </w:p>
     <w:p>
       <w:pPr>
@@ -11693,24 +11671,24 @@
       <w:pPr>
         <w:pStyle w:val="Heading1"/>
       </w:pPr>
-      <w:bookmarkStart w:id="58" w:name="_Ref432505617"/>
-      <w:bookmarkStart w:id="59" w:name="_Toc450227130"/>
+      <w:bookmarkStart w:id="60" w:name="_Ref432505617"/>
+      <w:bookmarkStart w:id="61" w:name="_Toc450227130"/>
       <w:r>
         <w:lastRenderedPageBreak/>
         <w:t>Data Model</w:t>
       </w:r>
-      <w:bookmarkEnd w:id="58"/>
-      <w:bookmarkEnd w:id="59"/>
+      <w:bookmarkEnd w:id="60"/>
+      <w:bookmarkEnd w:id="61"/>
     </w:p>
     <w:p>
       <w:pPr>
         <w:pStyle w:val="Heading2"/>
       </w:pPr>
-      <w:bookmarkStart w:id="60" w:name="_Toc450227131"/>
+      <w:bookmarkStart w:id="62" w:name="_Toc450227131"/>
       <w:r>
         <w:t>ArtifactObjectType Class</w:t>
       </w:r>
-      <w:bookmarkEnd w:id="60"/>
+      <w:bookmarkEnd w:id="62"/>
     </w:p>
     <w:p>
       <w:pPr>
@@ -11886,56 +11864,30 @@
         <w:spacing w:after="240"/>
         <w:jc w:val="center"/>
       </w:pPr>
-      <w:bookmarkStart w:id="61" w:name="_Ref395023936"/>
+      <w:bookmarkStart w:id="63" w:name="_Ref395023936"/>
       <w:r>
         <w:t xml:space="preserve">Figure </w:t>
       </w:r>
-      <w:r>
-        <w:fldChar w:fldCharType="begin"/>
-      </w:r>
-      <w:r>
-        <w:instrText xml:space="preserve"> STYLEREF 1 \s </w:instrText>
-      </w:r>
-      <w:r>
-        <w:fldChar w:fldCharType="separate"/>
-      </w:r>
-      <w:r>
-        <w:rPr>
-          <w:noProof/>
-        </w:rPr>
-        <w:t>3</w:t>
-      </w:r>
-      <w:r>
-        <w:rPr>
-          <w:noProof/>
-        </w:rPr>
-        <w:fldChar w:fldCharType="end"/>
-      </w:r>
+      <w:fldSimple w:instr=" STYLEREF 1 \s ">
+        <w:r>
+          <w:rPr>
+            <w:noProof/>
+          </w:rPr>
+          <w:t>3</w:t>
+        </w:r>
+      </w:fldSimple>
       <w:r>
         <w:noBreakHyphen/>
       </w:r>
-      <w:r>
-        <w:fldChar w:fldCharType="begin"/>
-      </w:r>
-      <w:r>
-        <w:instrText xml:space="preserve"> SEQ Figure \* ARABIC \s 1 </w:instrText>
-      </w:r>
-      <w:r>
-        <w:fldChar w:fldCharType="separate"/>
-      </w:r>
-      <w:r>
-        <w:rPr>
-          <w:noProof/>
-        </w:rPr>
-        <w:t>1</w:t>
-      </w:r>
-      <w:r>
-        <w:rPr>
-          <w:noProof/>
-        </w:rPr>
-        <w:fldChar w:fldCharType="end"/>
-      </w:r>
-      <w:bookmarkEnd w:id="61"/>
+      <w:fldSimple w:instr=" SEQ Figure \* ARABIC \s 1 ">
+        <w:r>
+          <w:rPr>
+            <w:noProof/>
+          </w:rPr>
+          <w:t>1</w:t>
+        </w:r>
+      </w:fldSimple>
+      <w:bookmarkEnd w:id="63"/>
       <w:r>
         <w:t xml:space="preserve">. UML diagram of the </w:t>
       </w:r>
@@ -12050,56 +12002,30 @@
         <w:pStyle w:val="tablecaption"/>
         <w:jc w:val="center"/>
       </w:pPr>
-      <w:bookmarkStart w:id="62" w:name="_Ref432506188"/>
+      <w:bookmarkStart w:id="64" w:name="_Ref432506188"/>
       <w:r>
         <w:t xml:space="preserve">Table </w:t>
       </w:r>
-      <w:r>
-        <w:fldChar w:fldCharType="begin"/>
-      </w:r>
-      <w:r>
-        <w:instrText xml:space="preserve"> STYLEREF 1 \s </w:instrText>
-      </w:r>
-      <w:r>
-        <w:fldChar w:fldCharType="separate"/>
-      </w:r>
-      <w:r>
-        <w:rPr>
-          <w:noProof/>
-        </w:rPr>
-        <w:t>3</w:t>
-      </w:r>
-      <w:r>
-        <w:rPr>
-          <w:noProof/>
-        </w:rPr>
-        <w:fldChar w:fldCharType="end"/>
-      </w:r>
+      <w:fldSimple w:instr=" STYLEREF 1 \s ">
+        <w:r>
+          <w:rPr>
+            <w:noProof/>
+          </w:rPr>
+          <w:t>3</w:t>
+        </w:r>
+      </w:fldSimple>
       <w:r>
         <w:noBreakHyphen/>
       </w:r>
-      <w:r>
-        <w:fldChar w:fldCharType="begin"/>
-      </w:r>
-      <w:r>
-        <w:instrText xml:space="preserve"> SEQ Table \* ARABIC \s 1 </w:instrText>
-      </w:r>
-      <w:r>
-        <w:fldChar w:fldCharType="separate"/>
-      </w:r>
-      <w:r>
-        <w:rPr>
-          <w:noProof/>
-        </w:rPr>
-        <w:t>1</w:t>
-      </w:r>
-      <w:r>
-        <w:rPr>
-          <w:noProof/>
-        </w:rPr>
-        <w:fldChar w:fldCharType="end"/>
-      </w:r>
-      <w:bookmarkEnd w:id="62"/>
+      <w:fldSimple w:instr=" SEQ Table \* ARABIC \s 1 ">
+        <w:r>
+          <w:rPr>
+            <w:noProof/>
+          </w:rPr>
+          <w:t>1</w:t>
+        </w:r>
+      </w:fldSimple>
+      <w:bookmarkEnd w:id="64"/>
       <w:r>
         <w:t xml:space="preserve">. </w:t>
       </w:r>
@@ -13033,47 +12959,181 @@
               </w:rPr>
               <w:t xml:space="preserve">See Section </w:t>
             </w:r>
+            <w:ins w:id="65" w:author="Tweed, Alex" w:date="2016-05-10T10:22:00Z">
+              <w:r>
+                <w:rPr>
+                  <w:b/>
+                  <w:color w:val="0000EE"/>
+                  <w:rPrChange w:id="66" w:author="Tweed, Alex" w:date="2016-05-10T10:24:00Z">
+                    <w:rPr>
+                      <w:color w:val="auto"/>
+                    </w:rPr>
+                  </w:rPrChange>
+                </w:rPr>
+                <w:fldChar w:fldCharType="begin"/>
+              </w:r>
+              <w:r>
+                <w:rPr>
+                  <w:b/>
+                  <w:color w:val="0000EE"/>
+                  <w:rPrChange w:id="67" w:author="Tweed, Alex" w:date="2016-05-10T10:24:00Z">
+                    <w:rPr>
+                      <w:color w:val="auto"/>
+                    </w:rPr>
+                  </w:rPrChange>
+                </w:rPr>
+                <w:instrText xml:space="preserve"> REF _Ref450639105 \r \h </w:instrText>
+              </w:r>
+              <w:r>
+                <w:rPr>
+                  <w:b/>
+                  <w:color w:val="0000EE"/>
+                  <w:rPrChange w:id="68" w:author="Tweed, Alex" w:date="2016-05-10T10:24:00Z">
+                    <w:rPr>
+                      <w:color w:val="auto"/>
+                    </w:rPr>
+                  </w:rPrChange>
+                </w:rPr>
+              </w:r>
+            </w:ins>
             <w:r>
               <w:rPr>
                 <w:b/>
                 <w:color w:val="0000EE"/>
-              </w:rPr>
-              <w:fldChar w:fldCharType="begin"/>
+                <w:rPrChange w:id="69" w:author="Tweed, Alex" w:date="2016-05-10T10:24:00Z">
+                  <w:rPr>
+                    <w:color w:val="0000EE"/>
+                  </w:rPr>
+                </w:rPrChange>
+              </w:rPr>
+              <w:instrText xml:space="preserve"> \* MERGEFORMAT </w:instrText>
             </w:r>
             <w:r>
               <w:rPr>
                 <w:b/>
                 <w:color w:val="0000EE"/>
-              </w:rPr>
-              <w:instrText xml:space="preserve"> REF _Ref450222364 \r \h  \* MERGEFORMAT </w:instrText>
-            </w:r>
-            <w:r>
-              <w:rPr>
-                <w:b/>
-                <w:color w:val="0000EE"/>
-              </w:rPr>
-            </w:r>
-            <w:r>
-              <w:rPr>
-                <w:b/>
-                <w:color w:val="0000EE"/>
+                <w:rPrChange w:id="70" w:author="Tweed, Alex" w:date="2016-05-10T10:24:00Z">
+                  <w:rPr>
+                    <w:color w:val="auto"/>
+                  </w:rPr>
+                </w:rPrChange>
               </w:rPr>
               <w:fldChar w:fldCharType="separate"/>
             </w:r>
-            <w:r>
-              <w:rPr>
-                <w:b/>
-                <w:color w:val="0000EE"/>
-              </w:rPr>
-              <w:t>1.2.3</w:t>
-            </w:r>
-            <w:r>
-              <w:rPr>
-                <w:b/>
-                <w:color w:val="0000EE"/>
-              </w:rPr>
-              <w:fldChar w:fldCharType="end"/>
-            </w:r>
+            <w:ins w:id="71" w:author="Tweed, Alex" w:date="2016-05-10T10:22:00Z">
+              <w:r>
+                <w:rPr>
+                  <w:b/>
+                  <w:color w:val="0000EE"/>
+                  <w:rPrChange w:id="72" w:author="Tweed, Alex" w:date="2016-05-10T10:24:00Z">
+                    <w:rPr>
+                      <w:color w:val="auto"/>
+                    </w:rPr>
+                  </w:rPrChange>
+                </w:rPr>
+                <w:t>1</w:t>
+              </w:r>
+              <w:r>
+                <w:rPr>
+                  <w:b/>
+                  <w:color w:val="0000EE"/>
+                  <w:rPrChange w:id="73" w:author="Tweed, Alex" w:date="2016-05-10T10:24:00Z">
+                    <w:rPr>
+                      <w:color w:val="auto"/>
+                    </w:rPr>
+                  </w:rPrChange>
+                </w:rPr>
+                <w:t>.</w:t>
+              </w:r>
+              <w:r>
+                <w:rPr>
+                  <w:b/>
+                  <w:color w:val="0000EE"/>
+                  <w:rPrChange w:id="74" w:author="Tweed, Alex" w:date="2016-05-10T10:24:00Z">
+                    <w:rPr>
+                      <w:color w:val="auto"/>
+                    </w:rPr>
+                  </w:rPrChange>
+                </w:rPr>
+                <w:t>2.3</w:t>
+              </w:r>
+              <w:r>
+                <w:rPr>
+                  <w:b/>
+                  <w:color w:val="0000EE"/>
+                  <w:rPrChange w:id="75" w:author="Tweed, Alex" w:date="2016-05-10T10:24:00Z">
+                    <w:rPr>
+                      <w:color w:val="auto"/>
+                    </w:rPr>
+                  </w:rPrChange>
+                </w:rPr>
+                <w:fldChar w:fldCharType="end"/>
+              </w:r>
+            </w:ins>
+            <w:del w:id="76" w:author="Tweed, Alex" w:date="2016-05-10T10:22:00Z">
+              <w:r>
+                <w:rPr>
+                  <w:b/>
+                  <w:color w:val="0000EE"/>
+                </w:rPr>
+                <w:fldChar w:fldCharType="begin"/>
+              </w:r>
+              <w:r>
+                <w:rPr>
+                  <w:b/>
+                  <w:color w:val="0000EE"/>
+                </w:rPr>
+                <w:delInstrText xml:space="preserve"> REF _Ref450222364 \r \h  \* MERGEFORMAT </w:delInstrText>
+              </w:r>
+              <w:r>
+                <w:rPr>
+                  <w:b/>
+                  <w:color w:val="0000EE"/>
+                </w:rPr>
+              </w:r>
+              <w:r>
+                <w:rPr>
+                  <w:b/>
+                  <w:color w:val="0000EE"/>
+                </w:rPr>
+                <w:fldChar w:fldCharType="separate"/>
+              </w:r>
+              <w:r>
+                <w:rPr>
+                  <w:b/>
+                  <w:color w:val="0000EE"/>
+                </w:rPr>
+                <w:delText>1</w:delText>
+              </w:r>
+              <w:r>
+                <w:rPr>
+                  <w:b/>
+                  <w:color w:val="0000EE"/>
+                </w:rPr>
+                <w:delText>.</w:delText>
+              </w:r>
+              <w:r>
+                <w:rPr>
+                  <w:b/>
+                  <w:color w:val="0000EE"/>
+                </w:rPr>
+                <w:delText>2</w:delText>
+              </w:r>
+              <w:r>
+                <w:rPr>
+                  <w:b/>
+                  <w:color w:val="0000EE"/>
+                </w:rPr>
+                <w:delText>.3</w:delText>
+              </w:r>
+              <w:r>
+                <w:rPr>
+                  <w:b/>
+                  <w:color w:val="0000EE"/>
+                </w:rPr>
+                <w:fldChar w:fldCharType="end"/>
+              </w:r>
+            </w:del>
             <w:r>
               <w:rPr>
                 <w:b/>
@@ -13224,56 +13284,30 @@
       <w:pPr>
         <w:pStyle w:val="Caption"/>
       </w:pPr>
-      <w:bookmarkStart w:id="63" w:name="_Ref450226275"/>
+      <w:bookmarkStart w:id="77" w:name="_Ref450226275"/>
       <w:r>
         <w:t xml:space="preserve">Table </w:t>
       </w:r>
-      <w:r>
-        <w:fldChar w:fldCharType="begin"/>
-      </w:r>
-      <w:r>
-        <w:instrText xml:space="preserve"> STYLEREF 1 \s </w:instrText>
-      </w:r>
-      <w:r>
-        <w:fldChar w:fldCharType="separate"/>
-      </w:r>
-      <w:r>
-        <w:rPr>
-          <w:noProof/>
-        </w:rPr>
-        <w:t>3</w:t>
-      </w:r>
-      <w:r>
-        <w:rPr>
-          <w:noProof/>
-        </w:rPr>
-        <w:fldChar w:fldCharType="end"/>
-      </w:r>
+      <w:fldSimple w:instr=" STYLEREF 1 \s ">
+        <w:r>
+          <w:rPr>
+            <w:noProof/>
+          </w:rPr>
+          <w:t>3</w:t>
+        </w:r>
+      </w:fldSimple>
       <w:r>
         <w:noBreakHyphen/>
       </w:r>
-      <w:r>
-        <w:fldChar w:fldCharType="begin"/>
-      </w:r>
-      <w:r>
-        <w:instrText xml:space="preserve"> SEQ Table \* ARABIC \s 1 </w:instrText>
-      </w:r>
-      <w:r>
-        <w:fldChar w:fldCharType="separate"/>
-      </w:r>
-      <w:r>
-        <w:rPr>
-          <w:noProof/>
-        </w:rPr>
-        <w:t>2</w:t>
-      </w:r>
-      <w:r>
-        <w:rPr>
-          <w:noProof/>
-        </w:rPr>
-        <w:fldChar w:fldCharType="end"/>
-      </w:r>
-      <w:bookmarkEnd w:id="63"/>
+      <w:fldSimple w:instr=" SEQ Table \* ARABIC \s 1 ">
+        <w:r>
+          <w:rPr>
+            <w:noProof/>
+          </w:rPr>
+          <w:t>2</w:t>
+        </w:r>
+      </w:fldSimple>
+      <w:bookmarkEnd w:id="77"/>
       <w:r>
         <w:t xml:space="preserve">. Properties of </w:t>
       </w:r>
@@ -13645,14 +13679,14 @@
       <w:pPr>
         <w:pStyle w:val="Heading2"/>
       </w:pPr>
-      <w:bookmarkStart w:id="64" w:name="_Toc450227132"/>
+      <w:bookmarkStart w:id="78" w:name="_Toc450227132"/>
       <w:r>
         <w:t xml:space="preserve">RawArtifactType </w:t>
       </w:r>
       <w:r>
         <w:t>Data Type</w:t>
       </w:r>
-      <w:bookmarkEnd w:id="64"/>
+      <w:bookmarkEnd w:id="78"/>
     </w:p>
     <w:p>
       <w:pPr>
@@ -13792,56 +13826,30 @@
         <w:pStyle w:val="tablecaption"/>
         <w:jc w:val="center"/>
       </w:pPr>
-      <w:bookmarkStart w:id="65" w:name="_Ref432506168"/>
+      <w:bookmarkStart w:id="79" w:name="_Ref432506168"/>
       <w:r>
         <w:t xml:space="preserve">Table </w:t>
       </w:r>
-      <w:r>
-        <w:fldChar w:fldCharType="begin"/>
-      </w:r>
-      <w:r>
-        <w:instrText xml:space="preserve"> STYLEREF 1 \s </w:instrText>
-      </w:r>
-      <w:r>
-        <w:fldChar w:fldCharType="separate"/>
-      </w:r>
-      <w:r>
-        <w:rPr>
-          <w:noProof/>
-        </w:rPr>
-        <w:t>3</w:t>
-      </w:r>
-      <w:r>
-        <w:rPr>
-          <w:noProof/>
-        </w:rPr>
-        <w:fldChar w:fldCharType="end"/>
-      </w:r>
+      <w:fldSimple w:instr=" STYLEREF 1 \s ">
+        <w:r>
+          <w:rPr>
+            <w:noProof/>
+          </w:rPr>
+          <w:t>3</w:t>
+        </w:r>
+      </w:fldSimple>
       <w:r>
         <w:noBreakHyphen/>
       </w:r>
-      <w:r>
-        <w:fldChar w:fldCharType="begin"/>
-      </w:r>
-      <w:r>
-        <w:instrText xml:space="preserve"> SEQ Table \* ARABIC \s 1 </w:instrText>
-      </w:r>
-      <w:r>
-        <w:fldChar w:fldCharType="separate"/>
-      </w:r>
-      <w:r>
-        <w:rPr>
-          <w:noProof/>
-        </w:rPr>
-        <w:t>3</w:t>
-      </w:r>
-      <w:r>
-        <w:rPr>
-          <w:noProof/>
-        </w:rPr>
-        <w:fldChar w:fldCharType="end"/>
-      </w:r>
-      <w:bookmarkEnd w:id="65"/>
+      <w:fldSimple w:instr=" SEQ Table \* ARABIC \s 1 ">
+        <w:r>
+          <w:rPr>
+            <w:noProof/>
+          </w:rPr>
+          <w:t>3</w:t>
+        </w:r>
+      </w:fldSimple>
+      <w:bookmarkEnd w:id="79"/>
       <w:r>
         <w:t xml:space="preserve">. </w:t>
       </w:r>
@@ -14094,11 +14102,11 @@
       <w:pPr>
         <w:pStyle w:val="Heading2"/>
       </w:pPr>
-      <w:bookmarkStart w:id="66" w:name="_Toc450227133"/>
+      <w:bookmarkStart w:id="80" w:name="_Toc450227133"/>
       <w:r>
         <w:t>PackagingType Class</w:t>
       </w:r>
-      <w:bookmarkEnd w:id="66"/>
+      <w:bookmarkEnd w:id="80"/>
     </w:p>
     <w:p>
       <w:pPr>
@@ -14217,56 +14225,30 @@
         <w:pStyle w:val="tablecaption"/>
         <w:jc w:val="center"/>
       </w:pPr>
-      <w:bookmarkStart w:id="67" w:name="_Ref432506146"/>
+      <w:bookmarkStart w:id="81" w:name="_Ref432506146"/>
       <w:r>
         <w:t xml:space="preserve">Table </w:t>
       </w:r>
-      <w:r>
-        <w:fldChar w:fldCharType="begin"/>
-      </w:r>
-      <w:r>
-        <w:instrText xml:space="preserve"> STYLEREF 1 \s </w:instrText>
-      </w:r>
-      <w:r>
-        <w:fldChar w:fldCharType="separate"/>
-      </w:r>
-      <w:r>
-        <w:rPr>
-          <w:noProof/>
-        </w:rPr>
-        <w:t>3</w:t>
-      </w:r>
-      <w:r>
-        <w:rPr>
-          <w:noProof/>
-        </w:rPr>
-        <w:fldChar w:fldCharType="end"/>
-      </w:r>
+      <w:fldSimple w:instr=" STYLEREF 1 \s ">
+        <w:r>
+          <w:rPr>
+            <w:noProof/>
+          </w:rPr>
+          <w:t>3</w:t>
+        </w:r>
+      </w:fldSimple>
       <w:r>
         <w:noBreakHyphen/>
       </w:r>
-      <w:r>
-        <w:fldChar w:fldCharType="begin"/>
-      </w:r>
-      <w:r>
-        <w:instrText xml:space="preserve"> SEQ Table \* ARABIC \s 1 </w:instrText>
-      </w:r>
-      <w:r>
-        <w:fldChar w:fldCharType="separate"/>
-      </w:r>
-      <w:r>
-        <w:rPr>
-          <w:noProof/>
-        </w:rPr>
-        <w:t>4</w:t>
-      </w:r>
-      <w:r>
-        <w:rPr>
-          <w:noProof/>
-        </w:rPr>
-        <w:fldChar w:fldCharType="end"/>
-      </w:r>
-      <w:bookmarkEnd w:id="67"/>
+      <w:fldSimple w:instr=" SEQ Table \* ARABIC \s 1 ">
+        <w:r>
+          <w:rPr>
+            <w:noProof/>
+          </w:rPr>
+          <w:t>4</w:t>
+        </w:r>
+      </w:fldSimple>
+      <w:bookmarkEnd w:id="81"/>
       <w:r>
         <w:t xml:space="preserve">. </w:t>
       </w:r>
@@ -14795,15 +14777,36 @@
             </w:pPr>
           </w:p>
           <w:p>
+            <w:pPr>
+              <w:pPrChange w:id="82" w:author="Tweed, Alex" w:date="2016-05-10T10:41:00Z">
+                <w:pPr/>
+              </w:pPrChange>
+            </w:pPr>
             <w:r>
               <w:t xml:space="preserve">Only one of the properties of </w:t>
             </w:r>
-            <w:r>
-              <w:rPr>
-                <w:rFonts w:ascii="Courier New" w:eastAsia="Courier New" w:hAnsi="Courier New" w:cs="Courier New"/>
-              </w:rPr>
-              <w:t>ArtifactObjectChoiceType</w:t>
-            </w:r>
+            <w:ins w:id="83" w:author="Tweed, Alex" w:date="2016-05-10T10:40:00Z">
+              <w:r>
+                <w:rPr>
+                  <w:rFonts w:ascii="Courier New" w:hAnsi="Courier New" w:cs="Courier New"/>
+                </w:rPr>
+                <w:t>Packaging</w:t>
+              </w:r>
+              <w:r>
+                <w:rPr>
+                  <w:rFonts w:ascii="Courier New" w:hAnsi="Courier New" w:cs="Courier New"/>
+                </w:rPr>
+                <w:t>ChoiceType</w:t>
+              </w:r>
+            </w:ins>
+            <w:del w:id="84" w:author="Tweed, Alex" w:date="2016-05-10T10:40:00Z">
+              <w:r>
+                <w:rPr>
+                  <w:rFonts w:ascii="Courier New" w:eastAsia="Courier New" w:hAnsi="Courier New" w:cs="Courier New"/>
+                </w:rPr>
+                <w:delText>ArtifactObjectChoiceType</w:delText>
+              </w:r>
+            </w:del>
             <w:r>
               <w:t xml:space="preserve"> class can be populated at any time. </w:t>
             </w:r>
@@ -14813,47 +14816,160 @@
               </w:rPr>
               <w:t xml:space="preserve">See Section </w:t>
             </w:r>
+            <w:ins w:id="85" w:author="Tweed, Alex" w:date="2016-05-10T10:41:00Z">
+              <w:r>
+                <w:rPr>
+                  <w:b/>
+                  <w:color w:val="0000EE"/>
+                  <w:rPrChange w:id="86" w:author="Tweed, Alex" w:date="2016-05-10T10:41:00Z">
+                    <w:rPr>
+                      <w:color w:val="auto"/>
+                    </w:rPr>
+                  </w:rPrChange>
+                </w:rPr>
+                <w:fldChar w:fldCharType="begin"/>
+              </w:r>
+              <w:r>
+                <w:rPr>
+                  <w:b/>
+                  <w:color w:val="0000EE"/>
+                  <w:rPrChange w:id="87" w:author="Tweed, Alex" w:date="2016-05-10T10:41:00Z">
+                    <w:rPr>
+                      <w:color w:val="auto"/>
+                    </w:rPr>
+                  </w:rPrChange>
+                </w:rPr>
+                <w:instrText xml:space="preserve"> REF _Ref450640216 \r \h </w:instrText>
+              </w:r>
+              <w:r>
+                <w:rPr>
+                  <w:b/>
+                  <w:color w:val="0000EE"/>
+                  <w:rPrChange w:id="88" w:author="Tweed, Alex" w:date="2016-05-10T10:41:00Z">
+                    <w:rPr>
+                      <w:color w:val="auto"/>
+                    </w:rPr>
+                  </w:rPrChange>
+                </w:rPr>
+              </w:r>
+            </w:ins>
             <w:r>
               <w:rPr>
                 <w:b/>
                 <w:color w:val="0000EE"/>
-              </w:rPr>
-              <w:fldChar w:fldCharType="begin"/>
+                <w:rPrChange w:id="89" w:author="Tweed, Alex" w:date="2016-05-10T10:41:00Z">
+                  <w:rPr>
+                    <w:color w:val="0000EE"/>
+                  </w:rPr>
+                </w:rPrChange>
+              </w:rPr>
+              <w:instrText xml:space="preserve"> \* MERGEFORMAT </w:instrText>
             </w:r>
             <w:r>
               <w:rPr>
                 <w:b/>
                 <w:color w:val="0000EE"/>
-              </w:rPr>
-              <w:instrText xml:space="preserve"> REF _Ref450222364 \r \h  \* MERGEFORMAT </w:instrText>
-            </w:r>
-            <w:r>
-              <w:rPr>
-                <w:b/>
-                <w:color w:val="0000EE"/>
-              </w:rPr>
-            </w:r>
-            <w:r>
-              <w:rPr>
-                <w:b/>
-                <w:color w:val="0000EE"/>
+                <w:rPrChange w:id="90" w:author="Tweed, Alex" w:date="2016-05-10T10:41:00Z">
+                  <w:rPr>
+                    <w:color w:val="auto"/>
+                  </w:rPr>
+                </w:rPrChange>
               </w:rPr>
               <w:fldChar w:fldCharType="separate"/>
             </w:r>
-            <w:r>
-              <w:rPr>
-                <w:b/>
-                <w:color w:val="0000EE"/>
-              </w:rPr>
-              <w:t>1.2.3</w:t>
-            </w:r>
-            <w:r>
-              <w:rPr>
-                <w:b/>
-                <w:color w:val="0000EE"/>
-              </w:rPr>
-              <w:fldChar w:fldCharType="end"/>
-            </w:r>
+            <w:ins w:id="91" w:author="Tweed, Alex" w:date="2016-05-10T10:41:00Z">
+              <w:r>
+                <w:rPr>
+                  <w:b/>
+                  <w:color w:val="0000EE"/>
+                  <w:rPrChange w:id="92" w:author="Tweed, Alex" w:date="2016-05-10T10:41:00Z">
+                    <w:rPr>
+                      <w:color w:val="auto"/>
+                    </w:rPr>
+                  </w:rPrChange>
+                </w:rPr>
+                <w:t>1.2</w:t>
+              </w:r>
+              <w:r>
+                <w:rPr>
+                  <w:b/>
+                  <w:color w:val="0000EE"/>
+                  <w:rPrChange w:id="93" w:author="Tweed, Alex" w:date="2016-05-10T10:41:00Z">
+                    <w:rPr>
+                      <w:color w:val="auto"/>
+                    </w:rPr>
+                  </w:rPrChange>
+                </w:rPr>
+                <w:t>.</w:t>
+              </w:r>
+              <w:r>
+                <w:rPr>
+                  <w:b/>
+                  <w:color w:val="0000EE"/>
+                  <w:rPrChange w:id="94" w:author="Tweed, Alex" w:date="2016-05-10T10:41:00Z">
+                    <w:rPr>
+                      <w:color w:val="auto"/>
+                    </w:rPr>
+                  </w:rPrChange>
+                </w:rPr>
+                <w:t>3</w:t>
+              </w:r>
+              <w:r>
+                <w:rPr>
+                  <w:b/>
+                  <w:color w:val="0000EE"/>
+                  <w:rPrChange w:id="95" w:author="Tweed, Alex" w:date="2016-05-10T10:41:00Z">
+                    <w:rPr>
+                      <w:color w:val="auto"/>
+                    </w:rPr>
+                  </w:rPrChange>
+                </w:rPr>
+                <w:fldChar w:fldCharType="end"/>
+              </w:r>
+            </w:ins>
+            <w:del w:id="96" w:author="Tweed, Alex" w:date="2016-05-10T10:41:00Z">
+              <w:r>
+                <w:rPr>
+                  <w:b/>
+                  <w:color w:val="0000EE"/>
+                </w:rPr>
+                <w:fldChar w:fldCharType="begin"/>
+              </w:r>
+              <w:r>
+                <w:rPr>
+                  <w:b/>
+                  <w:color w:val="0000EE"/>
+                </w:rPr>
+                <w:delInstrText xml:space="preserve"> REF _Ref450222364 \r \h  \* MERGEFORMAT </w:delInstrText>
+              </w:r>
+              <w:r>
+                <w:rPr>
+                  <w:b/>
+                  <w:color w:val="0000EE"/>
+                </w:rPr>
+              </w:r>
+              <w:r>
+                <w:rPr>
+                  <w:b/>
+                  <w:color w:val="0000EE"/>
+                </w:rPr>
+                <w:fldChar w:fldCharType="separate"/>
+              </w:r>
+              <w:r>
+                <w:rPr>
+                  <w:b/>
+                  <w:color w:val="0000EE"/>
+                </w:rPr>
+                <w:delText>1.2.3</w:delText>
+              </w:r>
+              <w:r>
+                <w:rPr>
+                  <w:b/>
+                  <w:color w:val="0000EE"/>
+                </w:rPr>
+                <w:fldChar w:fldCharType="end"/>
+              </w:r>
+            </w:del>
             <w:r>
               <w:rPr>
                 <w:b/>
@@ -14926,7 +15042,12 @@
         <w:t>ChoiceType</w:t>
       </w:r>
       <w:r>
-        <w:t xml:space="preserve"> class can be populated at any time. </w:t>
+        <w:t xml:space="preserve"> class ca</w:t>
+      </w:r>
+      <w:bookmarkStart w:id="97" w:name="_GoBack"/>
+      <w:bookmarkEnd w:id="97"/>
+      <w:r>
+        <w:t xml:space="preserve">n be populated at any time. </w:t>
       </w:r>
     </w:p>
     <w:p>
@@ -15037,59 +15158,30 @@
       <w:pPr>
         <w:pStyle w:val="Caption"/>
       </w:pPr>
-      <w:bookmarkStart w:id="68" w:name="_Ref450226592"/>
+      <w:bookmarkStart w:id="98" w:name="_Ref450226592"/>
       <w:r>
         <w:t xml:space="preserve">Table </w:t>
       </w:r>
-      <w:r>
-        <w:fldChar w:fldCharType="begin"/>
-      </w:r>
-      <w:r>
-        <w:instrText xml:space="preserve"> STYLEREF 1 \s </w:instrText>
-      </w:r>
-      <w:r>
-        <w:fldChar w:fldCharType="separate"/>
-      </w:r>
-      <w:r>
-        <w:rPr>
-          <w:noProof/>
-        </w:rPr>
-        <w:t>3</w:t>
-      </w:r>
-      <w:r>
-        <w:rPr>
-          <w:noProof/>
-        </w:rPr>
-        <w:fldChar w:fldCharType="end"/>
-      </w:r>
+      <w:fldSimple w:instr=" STYLEREF 1 \s ">
+        <w:r>
+          <w:rPr>
+            <w:noProof/>
+          </w:rPr>
+          <w:t>3</w:t>
+        </w:r>
+      </w:fldSimple>
       <w:r>
         <w:noBreakHyphen/>
       </w:r>
-      <w:r>
-        <w:fldChar w:fldCharType="begin"/>
-      </w:r>
-      <w:r>
-        <w:instrText xml:space="preserve"> SEQ Tab</w:instrText>
-      </w:r>
-      <w:r>
-        <w:instrText xml:space="preserve">le \* ARABIC \s 1 </w:instrText>
-      </w:r>
-      <w:r>
-        <w:fldChar w:fldCharType="separate"/>
-      </w:r>
-      <w:r>
-        <w:rPr>
-          <w:noProof/>
-        </w:rPr>
-        <w:t>5</w:t>
-      </w:r>
-      <w:r>
-        <w:rPr>
-          <w:noProof/>
-        </w:rPr>
-        <w:fldChar w:fldCharType="end"/>
-      </w:r>
-      <w:bookmarkEnd w:id="68"/>
+      <w:fldSimple w:instr=" SEQ Table \* ARABIC \s 1 ">
+        <w:r>
+          <w:rPr>
+            <w:noProof/>
+          </w:rPr>
+          <w:t>5</w:t>
+        </w:r>
+      </w:fldSimple>
+      <w:bookmarkEnd w:id="98"/>
       <w:r>
         <w:t xml:space="preserve">. Properties of the </w:t>
       </w:r>
@@ -15647,11 +15739,11 @@
         <w:lastRenderedPageBreak/>
         <w:t xml:space="preserve"> </w:t>
       </w:r>
-      <w:bookmarkStart w:id="69" w:name="_Toc450227134"/>
+      <w:bookmarkStart w:id="99" w:name="_Toc450227134"/>
       <w:r>
         <w:t>CompressionType Class</w:t>
       </w:r>
-      <w:bookmarkEnd w:id="69"/>
+      <w:bookmarkEnd w:id="99"/>
     </w:p>
     <w:p>
       <w:pPr>
@@ -15770,56 +15862,30 @@
         <w:pStyle w:val="tablecaption"/>
         <w:jc w:val="center"/>
       </w:pPr>
-      <w:bookmarkStart w:id="70" w:name="_Ref432506130"/>
+      <w:bookmarkStart w:id="100" w:name="_Ref432506130"/>
       <w:r>
         <w:t xml:space="preserve">Table </w:t>
       </w:r>
-      <w:r>
-        <w:fldChar w:fldCharType="begin"/>
-      </w:r>
-      <w:r>
-        <w:instrText xml:space="preserve"> STYLEREF 1 \s </w:instrText>
-      </w:r>
-      <w:r>
-        <w:fldChar w:fldCharType="separate"/>
-      </w:r>
-      <w:r>
-        <w:rPr>
-          <w:noProof/>
-        </w:rPr>
-        <w:t>3</w:t>
-      </w:r>
-      <w:r>
-        <w:rPr>
-          <w:noProof/>
-        </w:rPr>
-        <w:fldChar w:fldCharType="end"/>
-      </w:r>
+      <w:fldSimple w:instr=" STYLEREF 1 \s ">
+        <w:r>
+          <w:rPr>
+            <w:noProof/>
+          </w:rPr>
+          <w:t>3</w:t>
+        </w:r>
+      </w:fldSimple>
       <w:r>
         <w:noBreakHyphen/>
       </w:r>
-      <w:r>
-        <w:fldChar w:fldCharType="begin"/>
-      </w:r>
-      <w:r>
-        <w:instrText xml:space="preserve"> SEQ Table \* ARABIC \s 1 </w:instrText>
-      </w:r>
-      <w:r>
-        <w:fldChar w:fldCharType="separate"/>
-      </w:r>
-      <w:r>
-        <w:rPr>
-          <w:noProof/>
-        </w:rPr>
-        <w:t>6</w:t>
-      </w:r>
-      <w:r>
-        <w:rPr>
-          <w:noProof/>
-        </w:rPr>
-        <w:fldChar w:fldCharType="end"/>
-      </w:r>
-      <w:bookmarkEnd w:id="70"/>
+      <w:fldSimple w:instr=" SEQ Table \* ARABIC \s 1 ">
+        <w:r>
+          <w:rPr>
+            <w:noProof/>
+          </w:rPr>
+          <w:t>6</w:t>
+        </w:r>
+      </w:fldSimple>
+      <w:bookmarkEnd w:id="100"/>
       <w:r>
         <w:t xml:space="preserve">. </w:t>
       </w:r>
@@ -16184,11 +16250,11 @@
       <w:pPr>
         <w:pStyle w:val="Heading2"/>
       </w:pPr>
-      <w:bookmarkStart w:id="71" w:name="_Toc450227135"/>
+      <w:bookmarkStart w:id="101" w:name="_Toc450227135"/>
       <w:r>
         <w:t>EncryptionType Class</w:t>
       </w:r>
-      <w:bookmarkEnd w:id="71"/>
+      <w:bookmarkEnd w:id="101"/>
     </w:p>
     <w:p>
       <w:pPr>
@@ -16310,56 +16376,30 @@
         <w:pStyle w:val="tablecaption"/>
         <w:jc w:val="center"/>
       </w:pPr>
-      <w:bookmarkStart w:id="72" w:name="_Ref432506113"/>
+      <w:bookmarkStart w:id="102" w:name="_Ref432506113"/>
       <w:r>
         <w:t xml:space="preserve">Table </w:t>
       </w:r>
-      <w:r>
-        <w:fldChar w:fldCharType="begin"/>
-      </w:r>
-      <w:r>
-        <w:instrText xml:space="preserve"> STYLEREF 1 \s </w:instrText>
-      </w:r>
-      <w:r>
-        <w:fldChar w:fldCharType="separate"/>
-      </w:r>
-      <w:r>
-        <w:rPr>
-          <w:noProof/>
-        </w:rPr>
-        <w:t>3</w:t>
-      </w:r>
-      <w:r>
-        <w:rPr>
-          <w:noProof/>
-        </w:rPr>
-        <w:fldChar w:fldCharType="end"/>
-      </w:r>
+      <w:fldSimple w:instr=" STYLEREF 1 \s ">
+        <w:r>
+          <w:rPr>
+            <w:noProof/>
+          </w:rPr>
+          <w:t>3</w:t>
+        </w:r>
+      </w:fldSimple>
       <w:r>
         <w:noBreakHyphen/>
       </w:r>
-      <w:r>
-        <w:fldChar w:fldCharType="begin"/>
-      </w:r>
-      <w:r>
-        <w:instrText xml:space="preserve"> SEQ Table \* ARABIC \s 1 </w:instrText>
-      </w:r>
-      <w:r>
-        <w:fldChar w:fldCharType="separate"/>
-      </w:r>
-      <w:r>
-        <w:rPr>
-          <w:noProof/>
-        </w:rPr>
-        <w:t>7</w:t>
-      </w:r>
-      <w:r>
-        <w:rPr>
-          <w:noProof/>
-        </w:rPr>
-        <w:fldChar w:fldCharType="end"/>
-      </w:r>
-      <w:bookmarkEnd w:id="72"/>
+      <w:fldSimple w:instr=" SEQ Table \* ARABIC \s 1 ">
+        <w:r>
+          <w:rPr>
+            <w:noProof/>
+          </w:rPr>
+          <w:t>7</w:t>
+        </w:r>
+      </w:fldSimple>
+      <w:bookmarkEnd w:id="102"/>
       <w:r>
         <w:t xml:space="preserve">. </w:t>
       </w:r>
@@ -16929,11 +16969,11 @@
       <w:pPr>
         <w:pStyle w:val="Heading2"/>
       </w:pPr>
-      <w:bookmarkStart w:id="73" w:name="_Toc450227136"/>
+      <w:bookmarkStart w:id="103" w:name="_Toc450227136"/>
       <w:r>
         <w:t>EncodingType Class</w:t>
       </w:r>
-      <w:bookmarkEnd w:id="73"/>
+      <w:bookmarkEnd w:id="103"/>
     </w:p>
     <w:p>
       <w:pPr>
@@ -17052,56 +17092,30 @@
         <w:pStyle w:val="tablecaption"/>
         <w:jc w:val="center"/>
       </w:pPr>
-      <w:bookmarkStart w:id="74" w:name="_Ref432506093"/>
+      <w:bookmarkStart w:id="104" w:name="_Ref432506093"/>
       <w:r>
         <w:t xml:space="preserve">Table </w:t>
       </w:r>
-      <w:r>
-        <w:fldChar w:fldCharType="begin"/>
-      </w:r>
-      <w:r>
-        <w:instrText xml:space="preserve"> STYLEREF 1 \s </w:instrText>
-      </w:r>
-      <w:r>
-        <w:fldChar w:fldCharType="separate"/>
-      </w:r>
-      <w:r>
-        <w:rPr>
-          <w:noProof/>
-        </w:rPr>
-        <w:t>3</w:t>
-      </w:r>
-      <w:r>
-        <w:rPr>
-          <w:noProof/>
-        </w:rPr>
-        <w:fldChar w:fldCharType="end"/>
-      </w:r>
+      <w:fldSimple w:instr=" STYLEREF 1 \s ">
+        <w:r>
+          <w:rPr>
+            <w:noProof/>
+          </w:rPr>
+          <w:t>3</w:t>
+        </w:r>
+      </w:fldSimple>
       <w:r>
         <w:noBreakHyphen/>
       </w:r>
-      <w:r>
-        <w:fldChar w:fldCharType="begin"/>
-      </w:r>
-      <w:r>
-        <w:instrText xml:space="preserve"> SEQ Table \* ARABIC \s 1 </w:instrText>
-      </w:r>
-      <w:r>
-        <w:fldChar w:fldCharType="separate"/>
-      </w:r>
-      <w:r>
-        <w:rPr>
-          <w:noProof/>
-        </w:rPr>
-        <w:t>8</w:t>
-      </w:r>
-      <w:r>
-        <w:rPr>
-          <w:noProof/>
-        </w:rPr>
-        <w:fldChar w:fldCharType="end"/>
-      </w:r>
-      <w:bookmarkEnd w:id="74"/>
+      <w:fldSimple w:instr=" SEQ Table \* ARABIC \s 1 ">
+        <w:r>
+          <w:rPr>
+            <w:noProof/>
+          </w:rPr>
+          <w:t>8</w:t>
+        </w:r>
+      </w:fldSimple>
+      <w:bookmarkEnd w:id="104"/>
       <w:r>
         <w:t xml:space="preserve">. </w:t>
       </w:r>
@@ -17563,11 +17577,11 @@
       <w:pPr>
         <w:pStyle w:val="Heading2"/>
       </w:pPr>
-      <w:bookmarkStart w:id="75" w:name="_Toc450227137"/>
+      <w:bookmarkStart w:id="105" w:name="_Toc450227137"/>
       <w:r>
         <w:t>ArtifactTypeEnum Enumeration</w:t>
       </w:r>
-      <w:bookmarkEnd w:id="75"/>
+      <w:bookmarkEnd w:id="105"/>
     </w:p>
     <w:p>
       <w:pPr>
@@ -17661,56 +17675,30 @@
         <w:pStyle w:val="tablecaption"/>
         <w:jc w:val="center"/>
       </w:pPr>
-      <w:bookmarkStart w:id="76" w:name="_Ref432506065"/>
+      <w:bookmarkStart w:id="106" w:name="_Ref432506065"/>
       <w:r>
         <w:t xml:space="preserve">Table </w:t>
       </w:r>
-      <w:r>
-        <w:fldChar w:fldCharType="begin"/>
-      </w:r>
-      <w:r>
-        <w:instrText xml:space="preserve"> STYLEREF 1 \s </w:instrText>
-      </w:r>
-      <w:r>
-        <w:fldChar w:fldCharType="separate"/>
-      </w:r>
-      <w:r>
-        <w:rPr>
-          <w:noProof/>
-        </w:rPr>
-        <w:t>3</w:t>
-      </w:r>
-      <w:r>
-        <w:rPr>
-          <w:noProof/>
-        </w:rPr>
-        <w:fldChar w:fldCharType="end"/>
-      </w:r>
+      <w:fldSimple w:instr=" STYLEREF 1 \s ">
+        <w:r>
+          <w:rPr>
+            <w:noProof/>
+          </w:rPr>
+          <w:t>3</w:t>
+        </w:r>
+      </w:fldSimple>
       <w:r>
         <w:noBreakHyphen/>
       </w:r>
-      <w:r>
-        <w:fldChar w:fldCharType="begin"/>
-      </w:r>
-      <w:r>
-        <w:instrText xml:space="preserve"> SEQ Table \* ARABIC \s 1 </w:instrText>
-      </w:r>
-      <w:r>
-        <w:fldChar w:fldCharType="separate"/>
-      </w:r>
-      <w:r>
-        <w:rPr>
-          <w:noProof/>
-        </w:rPr>
-        <w:t>9</w:t>
-      </w:r>
-      <w:r>
-        <w:rPr>
-          <w:noProof/>
-        </w:rPr>
-        <w:fldChar w:fldCharType="end"/>
-      </w:r>
-      <w:bookmarkEnd w:id="76"/>
+      <w:fldSimple w:instr=" SEQ Table \* ARABIC \s 1 ">
+        <w:r>
+          <w:rPr>
+            <w:noProof/>
+          </w:rPr>
+          <w:t>9</w:t>
+        </w:r>
+      </w:fldSimple>
+      <w:bookmarkEnd w:id="106"/>
       <w:r>
         <w:t xml:space="preserve">. </w:t>
       </w:r>
@@ -18102,16 +18090,16 @@
       <w:pPr>
         <w:pStyle w:val="Heading1"/>
       </w:pPr>
-      <w:bookmarkStart w:id="77" w:name="_Ref428537416"/>
-      <w:bookmarkStart w:id="78" w:name="_Toc450227138"/>
+      <w:bookmarkStart w:id="107" w:name="_Ref428537416"/>
+      <w:bookmarkStart w:id="108" w:name="_Toc450227138"/>
       <w:r>
         <w:lastRenderedPageBreak/>
         <w:t>Conformance</w:t>
       </w:r>
-      <w:bookmarkEnd w:id="56"/>
-      <w:bookmarkEnd w:id="57"/>
-      <w:bookmarkEnd w:id="77"/>
-      <w:bookmarkEnd w:id="78"/>
+      <w:bookmarkEnd w:id="58"/>
+      <w:bookmarkEnd w:id="59"/>
+      <w:bookmarkEnd w:id="107"/>
+      <w:bookmarkEnd w:id="108"/>
     </w:p>
     <w:p>
       <w:pPr>
@@ -18143,12 +18131,7 @@
         <w:spacing w:after="240"/>
       </w:pPr>
       <w:r>
-        <w:t>[2] Conformant implementations are free to ignore normative structural specifications of the UML model</w:t>
-      </w:r>
-      <w:bookmarkStart w:id="79" w:name="_GoBack"/>
-      <w:bookmarkEnd w:id="79"/>
-      <w:r>
-        <w:t xml:space="preserve"> or additional normative statements within this document that do not apply to the portions of CybOX they implement (e.g., non-implementers of any particular properties of the Observable class are free to ignore all normative structural specifications of the UML model regarding those properties of the Observable class</w:t>
+        <w:t>[2] Conformant implementations are free to ignore normative structural specifications of the UML model or additional normative statements within this document that do not apply to the portions of CybOX they implement (e.g., non-implementers of any particular properties of the Observable class are free to ignore all normative structural specifications of the UML model regarding those properties of the Observable class</w:t>
       </w:r>
       <w:r>
         <w:t>,</w:t>
@@ -18176,14 +18159,14 @@
           <w:numId w:val="12"/>
         </w:numPr>
       </w:pPr>
-      <w:bookmarkStart w:id="80" w:name="_Toc449961966"/>
-      <w:bookmarkStart w:id="81" w:name="_Toc450227139"/>
+      <w:bookmarkStart w:id="109" w:name="_Toc449961966"/>
+      <w:bookmarkStart w:id="110" w:name="_Toc450227139"/>
       <w:r>
         <w:lastRenderedPageBreak/>
         <w:t>Acknowledgments</w:t>
       </w:r>
-      <w:bookmarkEnd w:id="80"/>
-      <w:bookmarkEnd w:id="81"/>
+      <w:bookmarkEnd w:id="109"/>
+      <w:bookmarkEnd w:id="110"/>
     </w:p>
     <w:p>
       <w:pPr>
@@ -21864,20 +21847,20 @@
           <w:numId w:val="12"/>
         </w:numPr>
       </w:pPr>
-      <w:bookmarkStart w:id="82" w:name="_Toc85472898"/>
-      <w:bookmarkStart w:id="83" w:name="_Toc287332014"/>
-      <w:bookmarkStart w:id="84" w:name="_Toc440957909"/>
-      <w:bookmarkStart w:id="85" w:name="_Toc449961967"/>
-      <w:bookmarkStart w:id="86" w:name="_Toc450227140"/>
+      <w:bookmarkStart w:id="111" w:name="_Toc85472898"/>
+      <w:bookmarkStart w:id="112" w:name="_Toc287332014"/>
+      <w:bookmarkStart w:id="113" w:name="_Toc440957909"/>
+      <w:bookmarkStart w:id="114" w:name="_Toc449961967"/>
+      <w:bookmarkStart w:id="115" w:name="_Toc450227140"/>
       <w:r>
         <w:lastRenderedPageBreak/>
         <w:t>Revision History</w:t>
       </w:r>
-      <w:bookmarkEnd w:id="82"/>
-      <w:bookmarkEnd w:id="83"/>
-      <w:bookmarkEnd w:id="84"/>
-      <w:bookmarkEnd w:id="85"/>
-      <w:bookmarkEnd w:id="86"/>
+      <w:bookmarkEnd w:id="111"/>
+      <w:bookmarkEnd w:id="112"/>
+      <w:bookmarkEnd w:id="113"/>
+      <w:bookmarkEnd w:id="114"/>
+      <w:bookmarkEnd w:id="115"/>
     </w:p>
     <w:tbl>
       <w:tblPr>
@@ -22495,7 +22478,7 @@
         <w:sz w:val="16"/>
         <w:szCs w:val="16"/>
       </w:rPr>
-      <w:t>17</w:t>
+      <w:t>23</w:t>
     </w:r>
     <w:r>
       <w:rPr>
@@ -23781,6 +23764,9 @@
 <w15:people xmlns:wpc="http://schemas.microsoft.com/office/word/2010/wordprocessingCanvas" xmlns:cx="http://schemas.microsoft.com/office/drawing/2014/chartex" xmlns:cx1="http://schemas.microsoft.com/office/drawing/2015/9/8/chartex" xmlns:mc="http://schemas.openxmlformats.org/markup-compatibility/2006" xmlns:o="urn:schemas-microsoft-com:office:office" xmlns:r="http://schemas.openxmlformats.org/officeDocument/2006/relationships" xmlns:m="http://schemas.openxmlformats.org/officeDocument/2006/math" xmlns:v="urn:schemas-microsoft-com:vml" xmlns:wp14="http://schemas.microsoft.com/office/word/2010/wordprocessingDrawing" xmlns:wp="http://schemas.openxmlformats.org/drawingml/2006/wordprocessingDrawing" xmlns:w10="urn:schemas-microsoft-com:office:word" xmlns:w="http://schemas.openxmlformats.org/wordprocessingml/2006/main" xmlns:w14="http://schemas.microsoft.com/office/word/2010/wordml" xmlns:w15="http://schemas.microsoft.com/office/word/2012/wordml" xmlns:w16se="http://schemas.microsoft.com/office/word/2015/wordml/symex" xmlns:wpg="http://schemas.microsoft.com/office/word/2010/wordprocessingGroup" xmlns:wpi="http://schemas.microsoft.com/office/word/2010/wordprocessingInk" xmlns:wne="http://schemas.microsoft.com/office/word/2006/wordml" xmlns:wps="http://schemas.microsoft.com/office/word/2010/wordprocessingShape" mc:Ignorable="w14 w15 w16se wp14">
   <w15:person w15:author="Beck, Desiree A.">
     <w15:presenceInfo w15:providerId="AD" w15:userId="S-1-5-21-1940666338-227100268-1349548132-25109"/>
+  </w15:person>
+  <w15:person w15:author="Tweed, Alex">
+    <w15:presenceInfo w15:providerId="AD" w15:userId="S-1-5-21-1940666338-227100268-1349548132-255868"/>
   </w15:person>
 </w15:people>
 </file>
@@ -25386,7 +25372,7 @@
 </file>
 
 <file path=customXml/itemProps1.xml><?xml version="1.0" encoding="utf-8"?>
-<ds:datastoreItem xmlns:ds="http://schemas.openxmlformats.org/officeDocument/2006/customXml" ds:itemID="{8158D1EC-AF0F-4957-AE5D-6D3D247A0A27}">
+<ds:datastoreItem xmlns:ds="http://schemas.openxmlformats.org/officeDocument/2006/customXml" ds:itemID="{FD990E84-83A3-47DC-9868-C082D33323E7}">
   <ds:schemaRefs>
     <ds:schemaRef ds:uri="http://schemas.openxmlformats.org/officeDocument/2006/bibliography"/>
   </ds:schemaRefs>

</xml_diff>